<commit_message>
Complete clone column properties feature, including updates to help and user guide.
</commit_message>
<xml_diff>
--- a/webapp/static/user_guide/navigating.docx
+++ b/webapp/static/user_guide/navigating.docx
@@ -89,10 +89,10 @@
       </w:pPr>
       <w:r>
         <w:drawing>
-          <wp:inline distT="0" distB="0" distL="0" distR="0" wp14:anchorId="07F5B314" wp14:editId="0A9673CD">
-            <wp:extent cx="6400800" cy="3255010"/>
-            <wp:effectExtent l="0" t="0" r="0" b="0"/>
-            <wp:docPr id="1" name="Picture 1" descr="A screenshot of a cell phone&#10;&#10;Description automatically generated"/>
+          <wp:inline distT="0" distB="0" distL="0" distR="0" wp14:anchorId="091A52D9" wp14:editId="48F50325">
+            <wp:extent cx="6400800" cy="3868420"/>
+            <wp:effectExtent l="0" t="0" r="0" b="5080"/>
+            <wp:docPr id="1" name="Picture 1" descr="Graphical user interface, text, application, Teams&#10;&#10;Description automatically generated"/>
             <wp:cNvGraphicFramePr>
               <a:graphicFrameLocks xmlns:a="http://schemas.openxmlformats.org/drawingml/2006/main" noChangeAspect="1"/>
             </wp:cNvGraphicFramePr>
@@ -100,7 +100,7 @@
               <a:graphicData uri="http://schemas.openxmlformats.org/drawingml/2006/picture">
                 <pic:pic xmlns:pic="http://schemas.openxmlformats.org/drawingml/2006/picture">
                   <pic:nvPicPr>
-                    <pic:cNvPr id="1" name="Picture 1" descr="A screenshot of a cell phone&#10;&#10;Description automatically generated"/>
+                    <pic:cNvPr id="1" name="Picture 1" descr="Graphical user interface, text, application, Teams&#10;&#10;Description automatically generated"/>
                     <pic:cNvPicPr/>
                   </pic:nvPicPr>
                   <pic:blipFill>
@@ -112,7 +112,7 @@
                   <pic:spPr>
                     <a:xfrm>
                       <a:off x="0" y="0"/>
-                      <a:ext cx="6400800" cy="3255010"/>
+                      <a:ext cx="6400800" cy="3868420"/>
                     </a:xfrm>
                     <a:prstGeom prst="rect">
                       <a:avLst/>
@@ -156,6 +156,19 @@
       <w:r>
         <w:t xml:space="preserve">, in the example above – is highlighted in the list. </w:t>
       </w:r>
+      <w:r>
+        <w:t xml:space="preserve">The red badge next to </w:t>
+      </w:r>
+      <w:r>
+        <w:rPr>
+          <w:b/>
+          <w:bCs/>
+        </w:rPr>
+        <w:t>Check Metadata</w:t>
+      </w:r>
+      <w:r>
+        <w:t xml:space="preserve"> is explained in the section “Checking Your Metadata” in this User Guide.</w:t>
+      </w:r>
     </w:p>
     <w:p>
       <w:pPr>
@@ -184,6 +197,7 @@
         <w:ind w:left="-5" w:right="27"/>
       </w:pPr>
       <w:r>
+        <w:lastRenderedPageBreak/>
         <w:t xml:space="preserve">Notice the help buttons. There are help buttons throughout ezEML. When in doubt, click help. </w:t>
       </w:r>
     </w:p>
@@ -201,7 +215,6 @@
         <w:ind w:left="-5" w:right="27"/>
       </w:pPr>
       <w:r>
-        <w:lastRenderedPageBreak/>
         <w:t xml:space="preserve">When you’ve completed a </w:t>
       </w:r>
       <w:r>
@@ -280,10 +293,10 @@
       </w:pPr>
       <w:r>
         <w:drawing>
-          <wp:inline distT="0" distB="0" distL="0" distR="0" wp14:anchorId="1CC65B4C" wp14:editId="2690A0A2">
-            <wp:extent cx="6400800" cy="3312160"/>
-            <wp:effectExtent l="0" t="0" r="0" b="2540"/>
-            <wp:docPr id="3" name="Picture 3" descr="A screenshot of a cell phone&#10;&#10;Description automatically generated"/>
+          <wp:inline distT="0" distB="0" distL="0" distR="0" wp14:anchorId="4890ACB8" wp14:editId="10ECC5BB">
+            <wp:extent cx="6400800" cy="3700145"/>
+            <wp:effectExtent l="0" t="0" r="0" b="0"/>
+            <wp:docPr id="2" name="Picture 2" descr="Graphical user interface, application&#10;&#10;Description automatically generated"/>
             <wp:cNvGraphicFramePr>
               <a:graphicFrameLocks xmlns:a="http://schemas.openxmlformats.org/drawingml/2006/main" noChangeAspect="1"/>
             </wp:cNvGraphicFramePr>
@@ -291,7 +304,7 @@
               <a:graphicData uri="http://schemas.openxmlformats.org/drawingml/2006/picture">
                 <pic:pic xmlns:pic="http://schemas.openxmlformats.org/drawingml/2006/picture">
                   <pic:nvPicPr>
-                    <pic:cNvPr id="3" name="Picture 3" descr="A screenshot of a cell phone&#10;&#10;Description automatically generated"/>
+                    <pic:cNvPr id="2" name="Picture 2" descr="Graphical user interface, application&#10;&#10;Description automatically generated"/>
                     <pic:cNvPicPr/>
                   </pic:nvPicPr>
                   <pic:blipFill>
@@ -303,7 +316,7 @@
                   <pic:spPr>
                     <a:xfrm>
                       <a:off x="0" y="0"/>
-                      <a:ext cx="6400800" cy="3312160"/>
+                      <a:ext cx="6400800" cy="3700145"/>
                     </a:xfrm>
                     <a:prstGeom prst="rect">
                       <a:avLst/>
@@ -315,11 +328,6 @@
           </wp:inline>
         </w:drawing>
       </w:r>
-    </w:p>
-    <w:p>
-      <w:pPr>
-        <w:ind w:left="-5" w:right="27"/>
-      </w:pPr>
     </w:p>
     <w:p>
       <w:pPr>

</xml_diff>